<commit_message>
Add initiatives on the covid page
</commit_message>
<xml_diff>
--- a/static/covid-19/docx/justificatif-deplacement-professionnel-fr.docx
+++ b/static/covid-19/docx/justificatif-deplacement-professionnel-fr.docx
@@ -9,6 +9,12 @@
       <w:r>
         <w:t>JUSTIFICATIF DE DÉPLACEMENT PROFESSIONNEL</w:t>
       </w:r>
+      <w:r>
+        <w:rPr>
+          <w:rStyle w:val="FootnoteReference"/>
+        </w:rPr>
+        <w:footnoteReference w:id="1"/>
+      </w:r>
     </w:p>
     <w:p>
       <w:pPr>
@@ -21,48 +27,40 @@
       <w:pPr>
         <w:jc w:val="center"/>
         <w:rPr>
-          <w:rFonts w:ascii="Marianne Light" w:hAnsi="Marianne Light"/>
-          <w:sz w:val="20"/>
-          <w:szCs w:val="20"/>
-          <w:lang w:val="en-FR"/>
-        </w:rPr>
-      </w:pPr>
-      <w:r>
-        <w:rPr>
-          <w:rFonts w:ascii="Marianne Light" w:hAnsi="Marianne Light"/>
-          <w:sz w:val="20"/>
-          <w:szCs w:val="20"/>
-          <w:lang w:val="en-FR"/>
-        </w:rPr>
-        <w:t>En application de l’article 1er du décret du 16 mars 2020 portant réglementation des déplacements dans le cadre de la lutte contre la propagation du virus Covid-19 :</w:t>
-      </w:r>
-    </w:p>
-    <w:p>
-      <w:pPr>
-        <w:rPr>
-          <w:rFonts w:ascii="Marianne" w:hAnsi="Marianne"/>
-          <w:lang w:val="en-FR"/>
-        </w:rPr>
-      </w:pPr>
-    </w:p>
-    <w:p>
-      <w:pPr>
-        <w:rPr>
-          <w:rFonts w:ascii="Marianne" w:hAnsi="Marianne"/>
-        </w:rPr>
-      </w:pPr>
-    </w:p>
-    <w:p>
-      <w:pPr>
-        <w:rPr>
-          <w:rFonts w:ascii="Marianne" w:hAnsi="Marianne"/>
-          <w:sz w:val="20"/>
-          <w:szCs w:val="20"/>
-        </w:rPr>
-      </w:pPr>
-      <w:r>
-        <w:rPr>
-          <w:rFonts w:ascii="Marianne" w:hAnsi="Marianne"/>
+          <w:rFonts w:ascii="Inter" w:hAnsi="Inter"/>
+          <w:sz w:val="20"/>
+          <w:szCs w:val="20"/>
+          <w:lang w:val="en-FR"/>
+        </w:rPr>
+      </w:pPr>
+      <w:r>
+        <w:rPr>
+          <w:rFonts w:ascii="Inter" w:hAnsi="Inter"/>
+          <w:sz w:val="20"/>
+          <w:szCs w:val="20"/>
+          <w:lang w:val="en-FR"/>
+        </w:rPr>
+        <w:t>En application de l’article 3 du décret n° 2020-293 du 23 mars 2020 prescrivant les mesures générales nécessaires pour faire face à l’épidémie de covid-19 dans le cadre de l’état d’urgence sanitaire.</w:t>
+      </w:r>
+    </w:p>
+    <w:p>
+      <w:pPr>
+        <w:rPr>
+          <w:rFonts w:ascii="Inter" w:hAnsi="Inter"/>
+        </w:rPr>
+      </w:pPr>
+    </w:p>
+    <w:p>
+      <w:pPr>
+        <w:rPr>
+          <w:rFonts w:ascii="Inter" w:hAnsi="Inter"/>
+          <w:sz w:val="20"/>
+          <w:szCs w:val="20"/>
+        </w:rPr>
+      </w:pPr>
+      <w:r>
+        <w:rPr>
+          <w:rFonts w:ascii="Inter" w:hAnsi="Inter"/>
           <w:sz w:val="20"/>
           <w:szCs w:val="20"/>
           <w:lang w:val="en-FR"/>
@@ -71,7 +69,7 @@
       </w:r>
       <w:r>
         <w:rPr>
-          <w:rFonts w:ascii="Marianne" w:hAnsi="Marianne"/>
+          <w:rFonts w:ascii="Inter" w:hAnsi="Inter"/>
           <w:sz w:val="20"/>
           <w:szCs w:val="20"/>
         </w:rPr>
@@ -81,15 +79,23 @@
     <w:p>
       <w:pPr>
         <w:rPr>
-          <w:rFonts w:ascii="Marianne" w:hAnsi="Marianne"/>
-          <w:sz w:val="20"/>
-          <w:szCs w:val="20"/>
-          <w:lang w:val="en-FR"/>
-        </w:rPr>
-      </w:pPr>
-      <w:r>
-        <w:rPr>
-          <w:rFonts w:ascii="Marianne" w:hAnsi="Marianne"/>
+          <w:rFonts w:ascii="Inter" w:hAnsi="Inter"/>
+          <w:sz w:val="20"/>
+          <w:szCs w:val="20"/>
+        </w:rPr>
+      </w:pPr>
+    </w:p>
+    <w:p>
+      <w:pPr>
+        <w:rPr>
+          <w:rFonts w:ascii="Inter" w:hAnsi="Inter"/>
+          <w:sz w:val="20"/>
+          <w:szCs w:val="20"/>
+        </w:rPr>
+      </w:pPr>
+      <w:r>
+        <w:rPr>
+          <w:rFonts w:ascii="Inter" w:hAnsi="Inter"/>
           <w:sz w:val="20"/>
           <w:szCs w:val="20"/>
         </w:rPr>
@@ -97,7 +103,7 @@
       </w:r>
       <w:r>
         <w:rPr>
-          <w:rFonts w:ascii="Marianne" w:hAnsi="Marianne"/>
+          <w:rFonts w:ascii="Inter" w:hAnsi="Inter"/>
           <w:sz w:val="20"/>
           <w:szCs w:val="20"/>
         </w:rPr>
@@ -105,7 +111,7 @@
       </w:r>
       <w:r>
         <w:rPr>
-          <w:rFonts w:ascii="Cambria" w:hAnsi="Cambria" w:cs="Cambria"/>
+          <w:rFonts w:ascii="Inter" w:hAnsi="Inter" w:cs="Cambria"/>
           <w:sz w:val="20"/>
           <w:szCs w:val="20"/>
         </w:rPr>
@@ -113,7 +119,7 @@
       </w:r>
       <w:r>
         <w:rPr>
-          <w:rFonts w:ascii="Marianne" w:hAnsi="Marianne"/>
+          <w:rFonts w:ascii="Inter" w:hAnsi="Inter"/>
           <w:sz w:val="20"/>
           <w:szCs w:val="20"/>
         </w:rPr>
@@ -123,15 +129,24 @@
     <w:p>
       <w:pPr>
         <w:rPr>
-          <w:rFonts w:ascii="Marianne" w:hAnsi="Marianne"/>
-          <w:sz w:val="20"/>
-          <w:szCs w:val="20"/>
-          <w:lang w:val="en-FR"/>
-        </w:rPr>
-      </w:pPr>
-      <w:r>
-        <w:rPr>
-          <w:rFonts w:ascii="Marianne" w:hAnsi="Marianne"/>
+          <w:rFonts w:ascii="Inter" w:hAnsi="Inter"/>
+          <w:sz w:val="20"/>
+          <w:szCs w:val="20"/>
+        </w:rPr>
+      </w:pPr>
+    </w:p>
+    <w:p>
+      <w:pPr>
+        <w:rPr>
+          <w:rFonts w:ascii="Inter" w:hAnsi="Inter"/>
+          <w:sz w:val="20"/>
+          <w:szCs w:val="20"/>
+          <w:lang w:val="en-FR"/>
+        </w:rPr>
+      </w:pPr>
+      <w:r>
+        <w:rPr>
+          <w:rFonts w:ascii="Inter" w:hAnsi="Inter"/>
           <w:sz w:val="20"/>
           <w:szCs w:val="20"/>
         </w:rPr>
@@ -139,7 +154,7 @@
       </w:r>
       <w:r>
         <w:rPr>
-          <w:rFonts w:ascii="Marianne" w:hAnsi="Marianne"/>
+          <w:rFonts w:ascii="Inter" w:hAnsi="Inter"/>
           <w:sz w:val="20"/>
           <w:szCs w:val="20"/>
         </w:rPr>
@@ -147,7 +162,7 @@
       </w:r>
       <w:r>
         <w:rPr>
-          <w:rFonts w:ascii="Marianne" w:hAnsi="Marianne"/>
+          <w:rFonts w:ascii="Inter" w:hAnsi="Inter"/>
           <w:sz w:val="20"/>
           <w:szCs w:val="20"/>
         </w:rPr>
@@ -157,63 +172,53 @@
     <w:p>
       <w:pPr>
         <w:rPr>
-          <w:rFonts w:ascii="Marianne" w:hAnsi="Marianne"/>
-          <w:sz w:val="20"/>
-          <w:szCs w:val="20"/>
-          <w:lang w:val="en-FR"/>
-        </w:rPr>
-      </w:pPr>
-    </w:p>
-    <w:p>
-      <w:pPr>
-        <w:rPr>
-          <w:rFonts w:ascii="Marianne" w:hAnsi="Marianne"/>
-          <w:sz w:val="20"/>
-          <w:szCs w:val="20"/>
-          <w:lang w:val="en-FR"/>
-        </w:rPr>
-      </w:pPr>
-      <w:r>
-        <w:rPr>
-          <w:rFonts w:ascii="Marianne" w:hAnsi="Marianne"/>
-          <w:sz w:val="20"/>
-          <w:szCs w:val="20"/>
-          <w:lang w:val="en-FR"/>
-        </w:rPr>
-        <w:t>certifie que les déplacements de la personne ci-après, entre son domicile et son lieu d’activité professionnelle, ne peuvent être différés ou sont indispensables à l’exercice d’activités ne pouvant être organisées sous forme de télétravail (au sens du 1er du 2e alinéa de l’article 1er du décret du 16 mars 2020 portant règlementation des déplacements dans le cadre de la lutte contre la propagation du virus Covid-19) :</w:t>
-      </w:r>
-    </w:p>
-    <w:p>
-      <w:pPr>
-        <w:rPr>
-          <w:rFonts w:ascii="Marianne" w:hAnsi="Marianne"/>
-          <w:sz w:val="20"/>
-          <w:szCs w:val="20"/>
-          <w:lang w:val="en-FR"/>
-        </w:rPr>
-      </w:pPr>
-    </w:p>
-    <w:p>
-      <w:pPr>
-        <w:rPr>
-          <w:rFonts w:ascii="Marianne" w:hAnsi="Marianne"/>
-          <w:sz w:val="20"/>
-          <w:szCs w:val="20"/>
-          <w:lang w:val="en-FR"/>
-        </w:rPr>
-      </w:pPr>
-    </w:p>
-    <w:p>
-      <w:pPr>
-        <w:rPr>
-          <w:rFonts w:ascii="Marianne" w:hAnsi="Marianne"/>
-          <w:sz w:val="20"/>
-          <w:szCs w:val="20"/>
-        </w:rPr>
-      </w:pPr>
-      <w:r>
-        <w:rPr>
-          <w:rFonts w:ascii="Marianne" w:hAnsi="Marianne"/>
+          <w:rFonts w:ascii="Inter" w:hAnsi="Inter"/>
+          <w:sz w:val="20"/>
+          <w:szCs w:val="20"/>
+          <w:lang w:val="en-FR"/>
+        </w:rPr>
+      </w:pPr>
+    </w:p>
+    <w:p>
+      <w:pPr>
+        <w:rPr>
+          <w:rFonts w:ascii="Inter" w:hAnsi="Inter"/>
+          <w:sz w:val="20"/>
+          <w:szCs w:val="20"/>
+          <w:lang w:val="en-FR"/>
+        </w:rPr>
+      </w:pPr>
+      <w:r>
+        <w:rPr>
+          <w:rFonts w:ascii="Inter" w:hAnsi="Inter"/>
+          <w:sz w:val="20"/>
+          <w:szCs w:val="20"/>
+          <w:lang w:val="en-FR"/>
+        </w:rPr>
+        <w:t>certifie que les déplacements de la personne ci-après, entre son domicile et le ou les lieux d’exercice de son activité professionnelle ou à l’occasion de l’exercice de ses fonctions, ne peuvent être différés ou sont indispensables à l’exercice d’activités ne pouvant être organisées sous forme de télétravail au sens du 1° du 1er alinéa de l’article 3 du décret du 23 mars 2020 portant les dispositions concernant les déplacements et les transports :</w:t>
+      </w:r>
+    </w:p>
+    <w:p>
+      <w:pPr>
+        <w:rPr>
+          <w:rFonts w:ascii="Inter" w:hAnsi="Inter"/>
+          <w:sz w:val="20"/>
+          <w:szCs w:val="20"/>
+          <w:lang w:val="en-FR"/>
+        </w:rPr>
+      </w:pPr>
+    </w:p>
+    <w:p>
+      <w:pPr>
+        <w:rPr>
+          <w:rFonts w:ascii="Inter" w:hAnsi="Inter"/>
+          <w:sz w:val="20"/>
+          <w:szCs w:val="20"/>
+        </w:rPr>
+      </w:pPr>
+      <w:r>
+        <w:rPr>
+          <w:rFonts w:ascii="Inter" w:hAnsi="Inter"/>
           <w:sz w:val="20"/>
           <w:szCs w:val="20"/>
         </w:rPr>
@@ -223,23 +228,23 @@
     <w:p>
       <w:pPr>
         <w:rPr>
-          <w:rFonts w:ascii="Marianne" w:hAnsi="Marianne"/>
-          <w:sz w:val="20"/>
-          <w:szCs w:val="20"/>
-        </w:rPr>
-      </w:pPr>
-    </w:p>
-    <w:p>
-      <w:pPr>
-        <w:rPr>
-          <w:rFonts w:ascii="Marianne" w:hAnsi="Marianne"/>
-          <w:sz w:val="20"/>
-          <w:szCs w:val="20"/>
-        </w:rPr>
-      </w:pPr>
-      <w:r>
-        <w:rPr>
-          <w:rFonts w:ascii="Marianne" w:hAnsi="Marianne"/>
+          <w:rFonts w:ascii="Inter" w:hAnsi="Inter"/>
+          <w:sz w:val="20"/>
+          <w:szCs w:val="20"/>
+        </w:rPr>
+      </w:pPr>
+    </w:p>
+    <w:p>
+      <w:pPr>
+        <w:rPr>
+          <w:rFonts w:ascii="Inter" w:hAnsi="Inter"/>
+          <w:sz w:val="20"/>
+          <w:szCs w:val="20"/>
+        </w:rPr>
+      </w:pPr>
+      <w:r>
+        <w:rPr>
+          <w:rFonts w:ascii="Inter" w:hAnsi="Inter"/>
           <w:sz w:val="20"/>
           <w:szCs w:val="20"/>
         </w:rPr>
@@ -249,23 +254,23 @@
     <w:p>
       <w:pPr>
         <w:rPr>
-          <w:rFonts w:ascii="Marianne" w:hAnsi="Marianne"/>
-          <w:sz w:val="20"/>
-          <w:szCs w:val="20"/>
-        </w:rPr>
-      </w:pPr>
-    </w:p>
-    <w:p>
-      <w:pPr>
-        <w:rPr>
-          <w:rFonts w:ascii="Marianne" w:hAnsi="Marianne"/>
-          <w:sz w:val="20"/>
-          <w:szCs w:val="20"/>
-        </w:rPr>
-      </w:pPr>
-      <w:r>
-        <w:rPr>
-          <w:rFonts w:ascii="Marianne" w:hAnsi="Marianne"/>
+          <w:rFonts w:ascii="Inter" w:hAnsi="Inter"/>
+          <w:sz w:val="20"/>
+          <w:szCs w:val="20"/>
+        </w:rPr>
+      </w:pPr>
+    </w:p>
+    <w:p>
+      <w:pPr>
+        <w:rPr>
+          <w:rFonts w:ascii="Inter" w:hAnsi="Inter"/>
+          <w:sz w:val="20"/>
+          <w:szCs w:val="20"/>
+        </w:rPr>
+      </w:pPr>
+      <w:r>
+        <w:rPr>
+          <w:rFonts w:ascii="Inter" w:hAnsi="Inter"/>
           <w:sz w:val="20"/>
           <w:szCs w:val="20"/>
         </w:rPr>
@@ -275,23 +280,65 @@
     <w:p>
       <w:pPr>
         <w:rPr>
-          <w:rFonts w:ascii="Marianne" w:hAnsi="Marianne"/>
-          <w:sz w:val="20"/>
-          <w:szCs w:val="20"/>
-        </w:rPr>
-      </w:pPr>
-    </w:p>
-    <w:p>
-      <w:pPr>
-        <w:rPr>
-          <w:rFonts w:ascii="Marianne" w:hAnsi="Marianne"/>
-          <w:sz w:val="20"/>
-          <w:szCs w:val="20"/>
-        </w:rPr>
-      </w:pPr>
-      <w:r>
-        <w:rPr>
-          <w:rFonts w:ascii="Marianne" w:hAnsi="Marianne"/>
+          <w:rFonts w:ascii="Inter" w:hAnsi="Inter"/>
+          <w:sz w:val="20"/>
+          <w:szCs w:val="20"/>
+        </w:rPr>
+      </w:pPr>
+    </w:p>
+    <w:p>
+      <w:pPr>
+        <w:rPr>
+          <w:rFonts w:ascii="Inter" w:hAnsi="Inter"/>
+          <w:sz w:val="20"/>
+          <w:szCs w:val="20"/>
+        </w:rPr>
+      </w:pPr>
+      <w:r>
+        <w:rPr>
+          <w:rFonts w:ascii="Inter" w:hAnsi="Inter"/>
+          <w:sz w:val="20"/>
+          <w:szCs w:val="20"/>
+        </w:rPr>
+        <w:t>Lieu de naissance</w:t>
+      </w:r>
+      <w:r>
+        <w:rPr>
+          <w:rFonts w:ascii="Inter" w:hAnsi="Inter" w:cs="Cambria"/>
+          <w:sz w:val="20"/>
+          <w:szCs w:val="20"/>
+        </w:rPr>
+        <w:t> </w:t>
+      </w:r>
+      <w:r>
+        <w:rPr>
+          <w:rFonts w:ascii="Inter" w:hAnsi="Inter"/>
+          <w:sz w:val="20"/>
+          <w:szCs w:val="20"/>
+        </w:rPr>
+        <w:t>:</w:t>
+      </w:r>
+    </w:p>
+    <w:p>
+      <w:pPr>
+        <w:rPr>
+          <w:rFonts w:ascii="Inter" w:hAnsi="Inter"/>
+          <w:sz w:val="20"/>
+          <w:szCs w:val="20"/>
+        </w:rPr>
+      </w:pPr>
+    </w:p>
+    <w:p>
+      <w:pPr>
+        <w:rPr>
+          <w:rFonts w:ascii="Inter" w:hAnsi="Inter"/>
+          <w:sz w:val="20"/>
+          <w:szCs w:val="20"/>
+        </w:rPr>
+      </w:pPr>
+      <w:r>
+        <w:rPr>
+          <w:rFonts w:ascii="Inter" w:hAnsi="Inter"/>
           <w:sz w:val="20"/>
           <w:szCs w:val="20"/>
         </w:rPr>
@@ -301,23 +348,23 @@
     <w:p>
       <w:pPr>
         <w:rPr>
-          <w:rFonts w:ascii="Marianne" w:hAnsi="Marianne"/>
-          <w:sz w:val="20"/>
-          <w:szCs w:val="20"/>
-        </w:rPr>
-      </w:pPr>
-    </w:p>
-    <w:p>
-      <w:pPr>
-        <w:rPr>
-          <w:rFonts w:ascii="Marianne" w:hAnsi="Marianne"/>
-          <w:sz w:val="20"/>
-          <w:szCs w:val="20"/>
-        </w:rPr>
-      </w:pPr>
-      <w:r>
-        <w:rPr>
-          <w:rFonts w:ascii="Marianne" w:hAnsi="Marianne"/>
+          <w:rFonts w:ascii="Inter" w:hAnsi="Inter"/>
+          <w:sz w:val="20"/>
+          <w:szCs w:val="20"/>
+        </w:rPr>
+      </w:pPr>
+    </w:p>
+    <w:p>
+      <w:pPr>
+        <w:rPr>
+          <w:rFonts w:ascii="Inter" w:hAnsi="Inter"/>
+          <w:sz w:val="20"/>
+          <w:szCs w:val="20"/>
+        </w:rPr>
+      </w:pPr>
+      <w:r>
+        <w:rPr>
+          <w:rFonts w:ascii="Inter" w:hAnsi="Inter"/>
           <w:sz w:val="20"/>
           <w:szCs w:val="20"/>
         </w:rPr>
@@ -327,23 +374,23 @@
     <w:p>
       <w:pPr>
         <w:rPr>
-          <w:rFonts w:ascii="Marianne" w:hAnsi="Marianne"/>
-          <w:sz w:val="20"/>
-          <w:szCs w:val="20"/>
-        </w:rPr>
-      </w:pPr>
-    </w:p>
-    <w:p>
-      <w:pPr>
-        <w:rPr>
-          <w:rFonts w:ascii="Marianne" w:hAnsi="Marianne"/>
-          <w:sz w:val="20"/>
-          <w:szCs w:val="20"/>
-        </w:rPr>
-      </w:pPr>
-      <w:r>
-        <w:rPr>
-          <w:rFonts w:ascii="Marianne" w:hAnsi="Marianne"/>
+          <w:rFonts w:ascii="Inter" w:hAnsi="Inter"/>
+          <w:sz w:val="20"/>
+          <w:szCs w:val="20"/>
+        </w:rPr>
+      </w:pPr>
+    </w:p>
+    <w:p>
+      <w:pPr>
+        <w:rPr>
+          <w:rFonts w:ascii="Inter" w:hAnsi="Inter"/>
+          <w:sz w:val="20"/>
+          <w:szCs w:val="20"/>
+        </w:rPr>
+      </w:pPr>
+      <w:r>
+        <w:rPr>
+          <w:rFonts w:ascii="Inter" w:hAnsi="Inter"/>
           <w:sz w:val="20"/>
           <w:szCs w:val="20"/>
         </w:rPr>
@@ -351,7 +398,7 @@
       </w:r>
       <w:r>
         <w:rPr>
-          <w:rFonts w:ascii="Marianne" w:hAnsi="Marianne"/>
+          <w:rFonts w:ascii="Inter" w:hAnsi="Inter"/>
           <w:sz w:val="20"/>
           <w:szCs w:val="20"/>
         </w:rPr>
@@ -359,33 +406,50 @@
       </w:r>
       <w:r>
         <w:rPr>
-          <w:rFonts w:ascii="Marianne" w:hAnsi="Marianne"/>
-          <w:sz w:val="20"/>
-          <w:szCs w:val="20"/>
-        </w:rPr>
-        <w:t>d’exercice de l’activité professionnelle :</w:t>
-      </w:r>
-    </w:p>
-    <w:p>
-      <w:pPr>
-        <w:rPr>
-          <w:rFonts w:ascii="Marianne" w:hAnsi="Marianne"/>
-          <w:sz w:val="20"/>
-          <w:szCs w:val="20"/>
-        </w:rPr>
-      </w:pPr>
-    </w:p>
-    <w:p>
-      <w:pPr>
-        <w:rPr>
-          <w:rFonts w:ascii="Marianne" w:hAnsi="Marianne"/>
-          <w:sz w:val="20"/>
-          <w:szCs w:val="20"/>
-        </w:rPr>
-      </w:pPr>
-      <w:r>
-        <w:rPr>
-          <w:rFonts w:ascii="Marianne" w:hAnsi="Marianne"/>
+          <w:rFonts w:ascii="Inter" w:hAnsi="Inter"/>
+          <w:sz w:val="20"/>
+          <w:szCs w:val="20"/>
+        </w:rPr>
+        <w:t>d’exercice de l’activité professionnelle</w:t>
+      </w:r>
+      <w:r>
+        <w:rPr>
+          <w:rStyle w:val="FootnoteReference"/>
+          <w:rFonts w:ascii="Inter" w:hAnsi="Inter"/>
+          <w:sz w:val="20"/>
+          <w:szCs w:val="20"/>
+        </w:rPr>
+        <w:footnoteReference w:id="2"/>
+      </w:r>
+      <w:r>
+        <w:rPr>
+          <w:rFonts w:ascii="Inter" w:hAnsi="Inter"/>
+          <w:sz w:val="20"/>
+          <w:szCs w:val="20"/>
+        </w:rPr>
+        <w:t>:</w:t>
+      </w:r>
+    </w:p>
+    <w:p>
+      <w:pPr>
+        <w:rPr>
+          <w:rFonts w:ascii="Inter" w:hAnsi="Inter"/>
+          <w:sz w:val="20"/>
+          <w:szCs w:val="20"/>
+        </w:rPr>
+      </w:pPr>
+    </w:p>
+    <w:p>
+      <w:pPr>
+        <w:rPr>
+          <w:rFonts w:ascii="Inter" w:hAnsi="Inter"/>
+          <w:sz w:val="20"/>
+          <w:szCs w:val="20"/>
+        </w:rPr>
+      </w:pPr>
+      <w:r>
+        <w:rPr>
+          <w:rFonts w:ascii="Inter" w:hAnsi="Inter"/>
           <w:sz w:val="20"/>
           <w:szCs w:val="20"/>
         </w:rPr>
@@ -393,7 +457,7 @@
       </w:r>
       <w:r>
         <w:rPr>
-          <w:rFonts w:ascii="Marianne" w:hAnsi="Marianne"/>
+          <w:rFonts w:ascii="Inter" w:hAnsi="Inter"/>
           <w:sz w:val="20"/>
           <w:szCs w:val="20"/>
         </w:rPr>
@@ -403,33 +467,53 @@
     <w:p>
       <w:pPr>
         <w:rPr>
-          <w:rFonts w:ascii="Marianne" w:hAnsi="Marianne"/>
-          <w:sz w:val="20"/>
-          <w:szCs w:val="20"/>
-        </w:rPr>
-      </w:pPr>
-    </w:p>
-    <w:p>
-      <w:pPr>
-        <w:rPr>
-          <w:rFonts w:ascii="Marianne" w:hAnsi="Marianne"/>
-          <w:sz w:val="20"/>
-          <w:szCs w:val="20"/>
-          <w:lang w:val="en-FR"/>
-        </w:rPr>
-      </w:pPr>
-      <w:r>
-        <w:rPr>
-          <w:rFonts w:ascii="Marianne" w:hAnsi="Marianne"/>
-          <w:sz w:val="20"/>
-          <w:szCs w:val="20"/>
-          <w:lang w:val="en-FR"/>
-        </w:rPr>
-        <w:t xml:space="preserve">Durée de validité </w:t>
-      </w:r>
-      <w:r>
-        <w:rPr>
-          <w:rFonts w:ascii="Marianne" w:hAnsi="Marianne"/>
+          <w:rFonts w:ascii="Inter" w:hAnsi="Inter"/>
+          <w:sz w:val="20"/>
+          <w:szCs w:val="20"/>
+          <w:lang w:val="en-FR"/>
+        </w:rPr>
+      </w:pPr>
+    </w:p>
+    <w:p>
+      <w:pPr>
+        <w:rPr>
+          <w:rFonts w:ascii="Inter" w:hAnsi="Inter"/>
+          <w:sz w:val="20"/>
+          <w:szCs w:val="20"/>
+          <w:lang w:val="en-FR"/>
+        </w:rPr>
+      </w:pPr>
+      <w:r>
+        <w:rPr>
+          <w:rFonts w:ascii="Inter" w:hAnsi="Inter"/>
+          <w:sz w:val="20"/>
+          <w:szCs w:val="20"/>
+          <w:lang w:val="en-FR"/>
+        </w:rPr>
+        <w:t>Durée de validité</w:t>
+      </w:r>
+      <w:r>
+        <w:rPr>
+          <w:rStyle w:val="FootnoteReference"/>
+          <w:rFonts w:ascii="Inter" w:hAnsi="Inter"/>
+          <w:sz w:val="20"/>
+          <w:szCs w:val="20"/>
+          <w:lang w:val="en-FR"/>
+        </w:rPr>
+        <w:footnoteReference w:id="3"/>
+      </w:r>
+      <w:r>
+        <w:rPr>
+          <w:rFonts w:ascii="Inter" w:hAnsi="Inter"/>
+          <w:sz w:val="20"/>
+          <w:szCs w:val="20"/>
+          <w:lang w:val="en-FR"/>
+        </w:rPr>
+        <w:t xml:space="preserve"> </w:t>
+      </w:r>
+      <w:r>
+        <w:rPr>
+          <w:rFonts w:ascii="Inter" w:hAnsi="Inter"/>
           <w:sz w:val="20"/>
           <w:szCs w:val="20"/>
         </w:rPr>
@@ -439,32 +523,42 @@
     <w:p>
       <w:pPr>
         <w:rPr>
-          <w:rFonts w:ascii="Marianne" w:hAnsi="Marianne"/>
-          <w:sz w:val="20"/>
-          <w:szCs w:val="20"/>
-        </w:rPr>
-      </w:pPr>
-    </w:p>
-    <w:p>
-      <w:pPr>
-        <w:rPr>
-          <w:rFonts w:ascii="Marianne" w:hAnsi="Marianne"/>
-          <w:sz w:val="20"/>
-          <w:szCs w:val="20"/>
-        </w:rPr>
-      </w:pPr>
-    </w:p>
-    <w:p>
-      <w:pPr>
-        <w:rPr>
-          <w:rFonts w:ascii="Marianne" w:hAnsi="Marianne"/>
-          <w:sz w:val="20"/>
-          <w:szCs w:val="20"/>
-        </w:rPr>
-      </w:pPr>
-      <w:r>
-        <w:rPr>
-          <w:rFonts w:ascii="Marianne" w:hAnsi="Marianne"/>
+          <w:rFonts w:ascii="Inter" w:hAnsi="Inter"/>
+          <w:sz w:val="20"/>
+          <w:szCs w:val="20"/>
+          <w:lang w:val="en-FR"/>
+        </w:rPr>
+      </w:pPr>
+    </w:p>
+    <w:p>
+      <w:pPr>
+        <w:rPr>
+          <w:rFonts w:ascii="Inter" w:hAnsi="Inter"/>
+          <w:sz w:val="20"/>
+          <w:szCs w:val="20"/>
+        </w:rPr>
+      </w:pPr>
+    </w:p>
+    <w:p>
+      <w:pPr>
+        <w:rPr>
+          <w:rFonts w:ascii="Inter" w:hAnsi="Inter"/>
+          <w:sz w:val="20"/>
+          <w:szCs w:val="20"/>
+        </w:rPr>
+      </w:pPr>
+    </w:p>
+    <w:p>
+      <w:pPr>
+        <w:rPr>
+          <w:rFonts w:ascii="Inter" w:hAnsi="Inter"/>
+          <w:sz w:val="20"/>
+          <w:szCs w:val="20"/>
+        </w:rPr>
+      </w:pPr>
+      <w:r>
+        <w:rPr>
+          <w:rFonts w:ascii="Inter" w:hAnsi="Inter"/>
           <w:sz w:val="20"/>
           <w:szCs w:val="20"/>
         </w:rPr>
@@ -472,7 +566,7 @@
       </w:r>
       <w:r>
         <w:rPr>
-          <w:rFonts w:ascii="Marianne" w:hAnsi="Marianne"/>
+          <w:rFonts w:ascii="Inter" w:hAnsi="Inter"/>
           <w:sz w:val="20"/>
           <w:szCs w:val="20"/>
         </w:rPr>
@@ -480,7 +574,7 @@
       </w:r>
       <w:r>
         <w:rPr>
-          <w:rFonts w:ascii="Marianne" w:hAnsi="Marianne"/>
+          <w:rFonts w:ascii="Inter" w:hAnsi="Inter"/>
           <w:sz w:val="20"/>
           <w:szCs w:val="20"/>
         </w:rPr>
@@ -488,7 +582,7 @@
       </w:r>
       <w:r>
         <w:rPr>
-          <w:rFonts w:ascii="Marianne" w:hAnsi="Marianne"/>
+          <w:rFonts w:ascii="Inter" w:hAnsi="Inter"/>
           <w:sz w:val="20"/>
           <w:szCs w:val="20"/>
         </w:rPr>
@@ -498,50 +592,32 @@
     <w:p>
       <w:pPr>
         <w:rPr>
-          <w:rFonts w:ascii="Marianne" w:hAnsi="Marianne"/>
-          <w:sz w:val="20"/>
-          <w:szCs w:val="20"/>
-        </w:rPr>
-      </w:pPr>
-    </w:p>
-    <w:p>
-      <w:pPr>
-        <w:rPr>
-          <w:rFonts w:ascii="Marianne" w:hAnsi="Marianne"/>
-          <w:sz w:val="20"/>
-          <w:szCs w:val="20"/>
-        </w:rPr>
-      </w:pPr>
-    </w:p>
-    <w:p>
-      <w:pPr>
-        <w:rPr>
-          <w:rFonts w:ascii="Marianne" w:hAnsi="Marianne"/>
-          <w:sz w:val="20"/>
-          <w:szCs w:val="20"/>
-        </w:rPr>
-      </w:pPr>
-    </w:p>
-    <w:p>
-      <w:pPr>
-        <w:rPr>
-          <w:rFonts w:ascii="Marianne" w:hAnsi="Marianne"/>
-          <w:sz w:val="20"/>
-          <w:szCs w:val="20"/>
-        </w:rPr>
-      </w:pPr>
-    </w:p>
-    <w:p>
-      <w:pPr>
-        <w:rPr>
-          <w:rFonts w:ascii="Marianne" w:hAnsi="Marianne"/>
-          <w:sz w:val="20"/>
-          <w:szCs w:val="20"/>
-        </w:rPr>
-      </w:pPr>
-      <w:r>
-        <w:rPr>
-          <w:rFonts w:ascii="Marianne" w:hAnsi="Marianne"/>
+          <w:rFonts w:ascii="Inter" w:hAnsi="Inter"/>
+          <w:sz w:val="20"/>
+          <w:szCs w:val="20"/>
+        </w:rPr>
+      </w:pPr>
+    </w:p>
+    <w:p>
+      <w:pPr>
+        <w:rPr>
+          <w:rFonts w:ascii="Inter" w:hAnsi="Inter"/>
+          <w:sz w:val="20"/>
+          <w:szCs w:val="20"/>
+        </w:rPr>
+      </w:pPr>
+    </w:p>
+    <w:p>
+      <w:pPr>
+        <w:rPr>
+          <w:rFonts w:ascii="Inter" w:hAnsi="Inter"/>
+          <w:sz w:val="20"/>
+          <w:szCs w:val="20"/>
+        </w:rPr>
+      </w:pPr>
+      <w:r>
+        <w:rPr>
+          <w:rFonts w:ascii="Inter" w:hAnsi="Inter"/>
           <w:sz w:val="20"/>
           <w:szCs w:val="20"/>
         </w:rPr>
@@ -549,7 +625,7 @@
       </w:r>
       <w:r>
         <w:rPr>
-          <w:rFonts w:ascii="Cambria" w:hAnsi="Cambria" w:cs="Cambria"/>
+          <w:rFonts w:ascii="Inter" w:hAnsi="Inter" w:cs="Cambria"/>
           <w:sz w:val="20"/>
           <w:szCs w:val="20"/>
         </w:rPr>
@@ -557,7 +633,7 @@
       </w:r>
       <w:r>
         <w:rPr>
-          <w:rFonts w:ascii="Marianne" w:hAnsi="Marianne"/>
+          <w:rFonts w:ascii="Inter" w:hAnsi="Inter"/>
           <w:sz w:val="20"/>
           <w:szCs w:val="20"/>
         </w:rPr>
@@ -567,14 +643,23 @@
     <w:p>
       <w:pPr>
         <w:rPr>
-          <w:rFonts w:ascii="Marianne" w:hAnsi="Marianne"/>
-          <w:sz w:val="20"/>
-          <w:szCs w:val="20"/>
-        </w:rPr>
-      </w:pPr>
-      <w:r>
-        <w:rPr>
-          <w:rFonts w:ascii="Marianne" w:hAnsi="Marianne"/>
+          <w:rFonts w:ascii="Inter" w:hAnsi="Inter"/>
+          <w:sz w:val="20"/>
+          <w:szCs w:val="20"/>
+        </w:rPr>
+      </w:pPr>
+    </w:p>
+    <w:p>
+      <w:pPr>
+        <w:rPr>
+          <w:rFonts w:ascii="Inter" w:hAnsi="Inter"/>
+          <w:sz w:val="20"/>
+          <w:szCs w:val="20"/>
+        </w:rPr>
+      </w:pPr>
+      <w:r>
+        <w:rPr>
+          <w:rFonts w:ascii="Inter" w:hAnsi="Inter"/>
           <w:sz w:val="20"/>
           <w:szCs w:val="20"/>
         </w:rPr>
@@ -582,7 +667,7 @@
       </w:r>
       <w:r>
         <w:rPr>
-          <w:rFonts w:ascii="Cambria" w:hAnsi="Cambria" w:cs="Cambria"/>
+          <w:rFonts w:ascii="Inter" w:hAnsi="Inter" w:cs="Cambria"/>
           <w:sz w:val="20"/>
           <w:szCs w:val="20"/>
         </w:rPr>
@@ -590,216 +675,20 @@
       </w:r>
       <w:r>
         <w:rPr>
-          <w:rFonts w:ascii="Marianne" w:hAnsi="Marianne"/>
+          <w:rFonts w:ascii="Inter" w:hAnsi="Inter"/>
           <w:sz w:val="20"/>
           <w:szCs w:val="20"/>
         </w:rPr>
         <w:t>:</w:t>
       </w:r>
-    </w:p>
-    <w:p>
-      <w:pPr>
-        <w:rPr>
-          <w:rFonts w:ascii="Marianne" w:hAnsi="Marianne"/>
-          <w:sz w:val="20"/>
-          <w:szCs w:val="20"/>
-        </w:rPr>
-      </w:pPr>
-    </w:p>
-    <w:p>
-      <w:pPr>
-        <w:rPr>
-          <w:rFonts w:ascii="Marianne" w:hAnsi="Marianne"/>
-          <w:sz w:val="20"/>
-          <w:szCs w:val="20"/>
-        </w:rPr>
-      </w:pPr>
-    </w:p>
-    <w:p>
-      <w:pPr>
-        <w:rPr>
-          <w:rFonts w:ascii="Marianne" w:hAnsi="Marianne"/>
-          <w:sz w:val="20"/>
-          <w:szCs w:val="20"/>
-        </w:rPr>
-      </w:pPr>
-    </w:p>
-    <w:p>
-      <w:pPr>
-        <w:jc w:val="both"/>
-        <w:rPr>
-          <w:rFonts w:ascii="Marianne Light" w:hAnsi="Marianne Light"/>
-          <w:sz w:val="16"/>
-          <w:szCs w:val="16"/>
-          <w:lang w:val="en-FR"/>
-        </w:rPr>
-      </w:pPr>
-      <w:r>
-        <w:rPr>
-          <w:rFonts w:ascii="Marianne Light" w:hAnsi="Marianne Light"/>
-          <w:sz w:val="16"/>
-          <w:szCs w:val="16"/>
-          <w:lang w:val="en-FR"/>
-        </w:rPr>
-        <w:t xml:space="preserve">Ce document, établi par l’employeur, est suffisant pour justifier les déplacements professionnels d’un salarié, qu’il s’agisse: </w:t>
-      </w:r>
-    </w:p>
-    <w:p>
-      <w:pPr>
-        <w:numPr>
-          <w:ilvl w:val="0"/>
-          <w:numId w:val="1"/>
-        </w:numPr>
-        <w:jc w:val="both"/>
-        <w:rPr>
-          <w:rFonts w:ascii="Marianne Light" w:hAnsi="Marianne Light"/>
-          <w:sz w:val="16"/>
-          <w:szCs w:val="16"/>
-          <w:lang w:val="en-FR"/>
-        </w:rPr>
-      </w:pPr>
-      <w:r>
-        <w:rPr>
-          <w:rFonts w:ascii="Marianne Light" w:hAnsi="Marianne Light"/>
-          <w:sz w:val="16"/>
-          <w:szCs w:val="16"/>
-          <w:lang w:val="en-FR"/>
-        </w:rPr>
-        <w:t>du trajet habituel entre le domicile et le lieu de travail du salarié ou des déplacements entre les différents lieux de travail</w:t>
-      </w:r>
-      <w:r>
-        <w:rPr>
-          <w:rFonts w:ascii="Marianne Light" w:hAnsi="Marianne Light"/>
-          <w:sz w:val="16"/>
-          <w:szCs w:val="16"/>
+      <w:r>
+        <w:rPr>
+          <w:rFonts w:ascii="Inter" w:hAnsi="Inter"/>
+          <w:sz w:val="16"/>
+          <w:szCs w:val="16"/>
+          <w:lang w:val="en-FR"/>
         </w:rPr>
         <w:t xml:space="preserve"> </w:t>
-      </w:r>
-      <w:r>
-        <w:rPr>
-          <w:rFonts w:ascii="Marianne Light" w:hAnsi="Marianne Light"/>
-          <w:sz w:val="16"/>
-          <w:szCs w:val="16"/>
-          <w:lang w:val="en-FR"/>
-        </w:rPr>
-        <w:t xml:space="preserve">lorsque la nature de ses fonctions l’exige ; </w:t>
-      </w:r>
-    </w:p>
-    <w:p>
-      <w:pPr>
-        <w:numPr>
-          <w:ilvl w:val="0"/>
-          <w:numId w:val="1"/>
-        </w:numPr>
-        <w:jc w:val="both"/>
-        <w:rPr>
-          <w:rFonts w:ascii="Marianne Light" w:hAnsi="Marianne Light"/>
-          <w:sz w:val="16"/>
-          <w:szCs w:val="16"/>
-          <w:lang w:val="en-FR"/>
-        </w:rPr>
-      </w:pPr>
-      <w:r>
-        <w:rPr>
-          <w:rFonts w:ascii="Marianne Light" w:hAnsi="Marianne Light"/>
-          <w:sz w:val="16"/>
-          <w:szCs w:val="16"/>
-          <w:lang w:val="en-FR"/>
-        </w:rPr>
-        <w:t xml:space="preserve">des déplacements de nature professionnelle qui ne peuvent pas être différés, à la demande de l’employeur. </w:t>
-      </w:r>
-    </w:p>
-    <w:p>
-      <w:pPr>
-        <w:jc w:val="both"/>
-        <w:rPr>
-          <w:rFonts w:ascii="Marianne Light" w:hAnsi="Marianne Light"/>
-          <w:sz w:val="16"/>
-          <w:szCs w:val="16"/>
-          <w:lang w:val="en-FR"/>
-        </w:rPr>
-      </w:pPr>
-    </w:p>
-    <w:p>
-      <w:pPr>
-        <w:jc w:val="both"/>
-        <w:rPr>
-          <w:rFonts w:ascii="Marianne Light" w:hAnsi="Marianne Light"/>
-          <w:sz w:val="16"/>
-          <w:szCs w:val="16"/>
-          <w:lang w:val="en-FR"/>
-        </w:rPr>
-      </w:pPr>
-      <w:r>
-        <w:rPr>
-          <w:rFonts w:ascii="Marianne Light" w:hAnsi="Marianne Light"/>
-          <w:sz w:val="16"/>
-          <w:szCs w:val="16"/>
-          <w:lang w:val="en-FR"/>
-        </w:rPr>
-        <w:t xml:space="preserve">Il n’est donc pas nécessaire que le salarié se munisse, en plus de ce justificatif, de l’attestation de déplacement dérogatoire. Les travailleurs non-salariés, pour lesquels ce justificatif ne peut être établi, doivent en revanche se munir de l’attestation de déplacement dérogatoire en cochant le premier motif de déplacement. </w:t>
-      </w:r>
-    </w:p>
-    <w:p>
-      <w:pPr>
-        <w:jc w:val="both"/>
-        <w:rPr>
-          <w:rFonts w:ascii="Marianne Light" w:hAnsi="Marianne Light"/>
-          <w:sz w:val="16"/>
-          <w:szCs w:val="16"/>
-          <w:lang w:val="en-FR"/>
-        </w:rPr>
-      </w:pPr>
-    </w:p>
-    <w:p>
-      <w:pPr>
-        <w:jc w:val="both"/>
-        <w:rPr>
-          <w:rFonts w:ascii="Marianne Light" w:hAnsi="Marianne Light"/>
-          <w:sz w:val="16"/>
-          <w:szCs w:val="16"/>
-          <w:lang w:val="en-FR"/>
-        </w:rPr>
-      </w:pPr>
-      <w:r>
-        <w:rPr>
-          <w:rFonts w:ascii="Marianne Light" w:hAnsi="Marianne Light"/>
-          <w:sz w:val="16"/>
-          <w:szCs w:val="16"/>
-          <w:lang w:val="en-FR"/>
-        </w:rPr>
-        <w:t xml:space="preserve">Indiquer tous les lieux d’exercice de l’activité du salarié, sauf si la nature même de cette activité, qui doit être scrupuleusement renseignée, ne permet pas de les connaître à l’avance (par exemple : livraisons, interventions sur appel, etc.). </w:t>
-      </w:r>
-    </w:p>
-    <w:p>
-      <w:pPr>
-        <w:jc w:val="both"/>
-        <w:rPr>
-          <w:rFonts w:ascii="Marianne Light" w:hAnsi="Marianne Light"/>
-          <w:sz w:val="16"/>
-          <w:szCs w:val="16"/>
-          <w:lang w:val="en-FR"/>
-        </w:rPr>
-      </w:pPr>
-    </w:p>
-    <w:p>
-      <w:pPr>
-        <w:jc w:val="both"/>
-        <w:rPr>
-          <w:rFonts w:ascii="Marianne Light" w:hAnsi="Marianne Light"/>
-          <w:sz w:val="16"/>
-          <w:szCs w:val="16"/>
-          <w:lang w:val="en-FR"/>
-        </w:rPr>
-      </w:pPr>
-      <w:r>
-        <w:rPr>
-          <w:rFonts w:ascii="Marianne Light" w:hAnsi="Marianne Light"/>
-          <w:sz w:val="16"/>
-          <w:szCs w:val="16"/>
-          <w:lang w:val="en-FR"/>
-        </w:rPr>
-        <w:t xml:space="preserve">La durée de validité de ce justificatif est déterminée par l’employeur. Il n’est donc pas nécessaire de le renouveler chaque jour. Cette durée doit tenir compte de l’organisation du travail mise en place par l’employeur (rotations de personnel par exemple) ainsi que des périodes de congé ou de repos. </w:t>
       </w:r>
     </w:p>
     <w:sectPr>
@@ -812,9 +701,384 @@
 </w:document>
 </file>
 
+<file path=word/endnotes.xml><?xml version="1.0" encoding="utf-8"?>
+<w:endnotes xmlns:wpc="http://schemas.microsoft.com/office/word/2010/wordprocessingCanvas" xmlns:cx="http://schemas.microsoft.com/office/drawing/2014/chartex" xmlns:cx1="http://schemas.microsoft.com/office/drawing/2015/9/8/chartex" xmlns:cx2="http://schemas.microsoft.com/office/drawing/2015/10/21/chartex" xmlns:cx3="http://schemas.microsoft.com/office/drawing/2016/5/9/chartex" xmlns:cx4="http://schemas.microsoft.com/office/drawing/2016/5/10/chartex" xmlns:cx5="http://schemas.microsoft.com/office/drawing/2016/5/11/chartex" xmlns:cx6="http://schemas.microsoft.com/office/drawing/2016/5/12/chartex" xmlns:cx7="http://schemas.microsoft.com/office/drawing/2016/5/13/chartex" xmlns:cx8="http://schemas.microsoft.com/office/drawing/2016/5/14/chartex" xmlns:mc="http://schemas.openxmlformats.org/markup-compatibility/2006" xmlns:aink="http://schemas.microsoft.com/office/drawing/2016/ink" xmlns:am3d="http://schemas.microsoft.com/office/drawing/2017/model3d" xmlns:o="urn:schemas-microsoft-com:office:office" xmlns:r="http://schemas.openxmlformats.org/officeDocument/2006/relationships" xmlns:m="http://schemas.openxmlformats.org/officeDocument/2006/math" xmlns:v="urn:schemas-microsoft-com:vml" xmlns:wp14="http://schemas.microsoft.com/office/word/2010/wordprocessingDrawing" xmlns:wp="http://schemas.openxmlformats.org/drawingml/2006/wordprocessingDrawing" xmlns:w10="urn:schemas-microsoft-com:office:word" xmlns:w="http://schemas.openxmlformats.org/wordprocessingml/2006/main" xmlns:w14="http://schemas.microsoft.com/office/word/2010/wordml" xmlns:w15="http://schemas.microsoft.com/office/word/2012/wordml" xmlns:w16cid="http://schemas.microsoft.com/office/word/2016/wordml/cid" xmlns:w16se="http://schemas.microsoft.com/office/word/2015/wordml/symex" xmlns:wpg="http://schemas.microsoft.com/office/word/2010/wordprocessingGroup" xmlns:wpi="http://schemas.microsoft.com/office/word/2010/wordprocessingInk" xmlns:wne="http://schemas.microsoft.com/office/word/2006/wordml" xmlns:wps="http://schemas.microsoft.com/office/word/2010/wordprocessingShape" mc:Ignorable="w14 w15 w16se w16cid wp14">
+  <w:endnote w:type="separator" w:id="-1">
+    <w:p>
+      <w:r>
+        <w:separator/>
+      </w:r>
+    </w:p>
+  </w:endnote>
+  <w:endnote w:type="continuationSeparator" w:id="0">
+    <w:p>
+      <w:r>
+        <w:continuationSeparator/>
+      </w:r>
+    </w:p>
+  </w:endnote>
+</w:endnotes>
+</file>
+
+<file path=word/footnotes.xml><?xml version="1.0" encoding="utf-8"?>
+<w:footnotes xmlns:wpc="http://schemas.microsoft.com/office/word/2010/wordprocessingCanvas" xmlns:cx="http://schemas.microsoft.com/office/drawing/2014/chartex" xmlns:cx1="http://schemas.microsoft.com/office/drawing/2015/9/8/chartex" xmlns:cx2="http://schemas.microsoft.com/office/drawing/2015/10/21/chartex" xmlns:cx3="http://schemas.microsoft.com/office/drawing/2016/5/9/chartex" xmlns:cx4="http://schemas.microsoft.com/office/drawing/2016/5/10/chartex" xmlns:cx5="http://schemas.microsoft.com/office/drawing/2016/5/11/chartex" xmlns:cx6="http://schemas.microsoft.com/office/drawing/2016/5/12/chartex" xmlns:cx7="http://schemas.microsoft.com/office/drawing/2016/5/13/chartex" xmlns:cx8="http://schemas.microsoft.com/office/drawing/2016/5/14/chartex" xmlns:mc="http://schemas.openxmlformats.org/markup-compatibility/2006" xmlns:aink="http://schemas.microsoft.com/office/drawing/2016/ink" xmlns:am3d="http://schemas.microsoft.com/office/drawing/2017/model3d" xmlns:o="urn:schemas-microsoft-com:office:office" xmlns:r="http://schemas.openxmlformats.org/officeDocument/2006/relationships" xmlns:m="http://schemas.openxmlformats.org/officeDocument/2006/math" xmlns:v="urn:schemas-microsoft-com:vml" xmlns:wp14="http://schemas.microsoft.com/office/word/2010/wordprocessingDrawing" xmlns:wp="http://schemas.openxmlformats.org/drawingml/2006/wordprocessingDrawing" xmlns:w10="urn:schemas-microsoft-com:office:word" xmlns:w="http://schemas.openxmlformats.org/wordprocessingml/2006/main" xmlns:w14="http://schemas.microsoft.com/office/word/2010/wordml" xmlns:w15="http://schemas.microsoft.com/office/word/2012/wordml" xmlns:w16cid="http://schemas.microsoft.com/office/word/2016/wordml/cid" xmlns:w16se="http://schemas.microsoft.com/office/word/2015/wordml/symex" xmlns:wpg="http://schemas.microsoft.com/office/word/2010/wordprocessingGroup" xmlns:wpi="http://schemas.microsoft.com/office/word/2010/wordprocessingInk" xmlns:wne="http://schemas.microsoft.com/office/word/2006/wordml" xmlns:wps="http://schemas.microsoft.com/office/word/2010/wordprocessingShape" mc:Ignorable="w14 w15 w16se w16cid wp14">
+  <w:footnote w:type="separator" w:id="-1">
+    <w:p>
+      <w:r>
+        <w:separator/>
+      </w:r>
+    </w:p>
+  </w:footnote>
+  <w:footnote w:type="continuationSeparator" w:id="0">
+    <w:p>
+      <w:r>
+        <w:continuationSeparator/>
+      </w:r>
+    </w:p>
+  </w:footnote>
+  <w:footnote w:id="1">
+    <w:p>
+      <w:pPr>
+        <w:pStyle w:val="FootnoteText"/>
+        <w:rPr>
+          <w:sz w:val="16"/>
+          <w:szCs w:val="16"/>
+          <w:lang w:val="en-FR"/>
+        </w:rPr>
+      </w:pPr>
+      <w:r>
+        <w:rPr>
+          <w:rStyle w:val="FootnoteReference"/>
+          <w:sz w:val="16"/>
+          <w:szCs w:val="16"/>
+        </w:rPr>
+        <w:footnoteRef/>
+      </w:r>
+      <w:r>
+        <w:rPr>
+          <w:sz w:val="16"/>
+          <w:szCs w:val="16"/>
+        </w:rPr>
+        <w:t xml:space="preserve"> </w:t>
+      </w:r>
+      <w:r>
+        <w:rPr>
+          <w:sz w:val="16"/>
+          <w:szCs w:val="16"/>
+          <w:lang w:val="en-FR"/>
+        </w:rPr>
+        <w:t>Ce document, établi par l’employeur, est suffisant pour justifier les déplacements professionnels d’un salarié, qu’il s’agisse</w:t>
+      </w:r>
+      <w:r>
+        <w:rPr>
+          <w:sz w:val="16"/>
+          <w:szCs w:val="16"/>
+        </w:rPr>
+        <w:t xml:space="preserve"> </w:t>
+      </w:r>
+      <w:r>
+        <w:rPr>
+          <w:sz w:val="16"/>
+          <w:szCs w:val="16"/>
+          <w:lang w:val="en-FR"/>
+        </w:rPr>
+        <w:t xml:space="preserve">: </w:t>
+      </w:r>
+    </w:p>
+    <w:p>
+      <w:pPr>
+        <w:pStyle w:val="FootnoteText"/>
+        <w:numPr>
+          <w:ilvl w:val="0"/>
+          <w:numId w:val="3"/>
+        </w:numPr>
+        <w:rPr>
+          <w:sz w:val="16"/>
+          <w:szCs w:val="16"/>
+          <w:lang w:val="en-FR"/>
+        </w:rPr>
+      </w:pPr>
+      <w:r>
+        <w:rPr>
+          <w:sz w:val="16"/>
+          <w:szCs w:val="16"/>
+          <w:lang w:val="en-FR"/>
+        </w:rPr>
+        <w:t>du trajet habituel entre le domicile et le lieu de travail du salarié ou des déplacements entre les différents lieux de travail lorsque la nature de ses fonctions l’exige</w:t>
+      </w:r>
+      <w:r>
+        <w:rPr>
+          <w:sz w:val="16"/>
+          <w:szCs w:val="16"/>
+        </w:rPr>
+        <w:t xml:space="preserve"> :</w:t>
+      </w:r>
+    </w:p>
+    <w:p>
+      <w:pPr>
+        <w:pStyle w:val="FootnoteText"/>
+        <w:numPr>
+          <w:ilvl w:val="0"/>
+          <w:numId w:val="3"/>
+        </w:numPr>
+        <w:rPr>
+          <w:sz w:val="16"/>
+          <w:szCs w:val="16"/>
+          <w:lang w:val="en-FR"/>
+        </w:rPr>
+      </w:pPr>
+      <w:r>
+        <w:rPr>
+          <w:sz w:val="16"/>
+          <w:szCs w:val="16"/>
+          <w:lang w:val="en-FR"/>
+        </w:rPr>
+        <w:t>des déplacements de nature professionnelle qui ne peuvent pas être différés, à la demande de l’employeur.</w:t>
+      </w:r>
+    </w:p>
+    <w:p>
+      <w:pPr>
+        <w:pStyle w:val="FootnoteText"/>
+        <w:rPr>
+          <w:sz w:val="16"/>
+          <w:szCs w:val="16"/>
+          <w:lang w:val="en-FR"/>
+        </w:rPr>
+      </w:pPr>
+      <w:r>
+        <w:rPr>
+          <w:sz w:val="16"/>
+          <w:szCs w:val="16"/>
+          <w:lang w:val="en-FR"/>
+        </w:rPr>
+        <w:t>Il n’est donc pas nécessaire que le salarié se munisse, en plus de ce justificatif, de l’attestation de déplacement dérogatoire.</w:t>
+      </w:r>
+    </w:p>
+    <w:p>
+      <w:pPr>
+        <w:pStyle w:val="FootnoteText"/>
+        <w:rPr>
+          <w:sz w:val="16"/>
+          <w:szCs w:val="16"/>
+          <w:lang w:val="en-FR"/>
+        </w:rPr>
+      </w:pPr>
+      <w:r>
+        <w:rPr>
+          <w:sz w:val="16"/>
+          <w:szCs w:val="16"/>
+          <w:lang w:val="en-FR"/>
+        </w:rPr>
+        <w:t>Les travailleurs non-salariés, pour lesquels ce justificatif ne peut être établi, doivent en revanche se munir de l’attestation de déplacement dérogatoire en cochant le premier motif de déplacement.</w:t>
+      </w:r>
+    </w:p>
+  </w:footnote>
+  <w:footnote w:id="2">
+    <w:p>
+      <w:pPr>
+        <w:pStyle w:val="FootnoteText"/>
+        <w:rPr>
+          <w:sz w:val="16"/>
+          <w:szCs w:val="16"/>
+        </w:rPr>
+      </w:pPr>
+    </w:p>
+    <w:p>
+      <w:pPr>
+        <w:pStyle w:val="FootnoteText"/>
+        <w:rPr>
+          <w:sz w:val="16"/>
+          <w:szCs w:val="16"/>
+          <w:lang w:val="en-FR"/>
+        </w:rPr>
+      </w:pPr>
+      <w:r>
+        <w:rPr>
+          <w:rStyle w:val="FootnoteReference"/>
+          <w:sz w:val="16"/>
+          <w:szCs w:val="16"/>
+        </w:rPr>
+        <w:footnoteRef/>
+      </w:r>
+      <w:r>
+        <w:rPr>
+          <w:sz w:val="16"/>
+          <w:szCs w:val="16"/>
+        </w:rPr>
+        <w:t xml:space="preserve"> </w:t>
+      </w:r>
+      <w:r>
+        <w:rPr>
+          <w:sz w:val="16"/>
+          <w:szCs w:val="16"/>
+          <w:lang w:val="en-FR"/>
+        </w:rPr>
+        <w:t>Indiquer tous les lieux d’exercice de l’activité du salarié, sauf si la nature même de cette activité, qui doit être scrupuleusement renseignée, ne permet pas de les connaître à l’avance (par exemple: livraisons, interventions sur appel, etc.).</w:t>
+      </w:r>
+    </w:p>
+    <w:p>
+      <w:pPr>
+        <w:pStyle w:val="FootnoteText"/>
+        <w:rPr>
+          <w:sz w:val="16"/>
+          <w:szCs w:val="16"/>
+          <w:lang w:val="en-FR"/>
+        </w:rPr>
+      </w:pPr>
+    </w:p>
+  </w:footnote>
+  <w:footnote w:id="3">
+    <w:p>
+      <w:pPr>
+        <w:pStyle w:val="FootnoteText"/>
+        <w:rPr>
+          <w:lang w:val="en-FR"/>
+        </w:rPr>
+      </w:pPr>
+      <w:r>
+        <w:rPr>
+          <w:rStyle w:val="FootnoteReference"/>
+          <w:sz w:val="16"/>
+          <w:szCs w:val="16"/>
+        </w:rPr>
+        <w:footnoteRef/>
+      </w:r>
+      <w:r>
+        <w:rPr>
+          <w:sz w:val="16"/>
+          <w:szCs w:val="16"/>
+        </w:rPr>
+        <w:t xml:space="preserve"> </w:t>
+      </w:r>
+      <w:r>
+        <w:rPr>
+          <w:sz w:val="16"/>
+          <w:szCs w:val="16"/>
+          <w:lang w:val="en-FR"/>
+        </w:rPr>
+        <w:t>La durée de validité de ce justificatif est déterminée par l’employeur. Il n’est donc pas nécessaire de le renouveler chaque jour. Cette durée doit tenir compte de l’organisation du travail mise en place par l’employeur (rotations de personnel par exemple) ainsi que des périodes de congé ou de repos.</w:t>
+      </w:r>
+    </w:p>
+  </w:footnote>
+</w:footnotes>
+</file>
+
 <file path=word/numbering.xml><?xml version="1.0" encoding="utf-8"?>
 <w:numbering xmlns:wpc="http://schemas.microsoft.com/office/word/2010/wordprocessingCanvas" xmlns:cx="http://schemas.microsoft.com/office/drawing/2014/chartex" xmlns:cx1="http://schemas.microsoft.com/office/drawing/2015/9/8/chartex" xmlns:cx2="http://schemas.microsoft.com/office/drawing/2015/10/21/chartex" xmlns:cx3="http://schemas.microsoft.com/office/drawing/2016/5/9/chartex" xmlns:cx4="http://schemas.microsoft.com/office/drawing/2016/5/10/chartex" xmlns:cx5="http://schemas.microsoft.com/office/drawing/2016/5/11/chartex" xmlns:cx6="http://schemas.microsoft.com/office/drawing/2016/5/12/chartex" xmlns:cx7="http://schemas.microsoft.com/office/drawing/2016/5/13/chartex" xmlns:cx8="http://schemas.microsoft.com/office/drawing/2016/5/14/chartex" xmlns:mc="http://schemas.openxmlformats.org/markup-compatibility/2006" xmlns:aink="http://schemas.microsoft.com/office/drawing/2016/ink" xmlns:am3d="http://schemas.microsoft.com/office/drawing/2017/model3d" xmlns:o="urn:schemas-microsoft-com:office:office" xmlns:r="http://schemas.openxmlformats.org/officeDocument/2006/relationships" xmlns:m="http://schemas.openxmlformats.org/officeDocument/2006/math" xmlns:v="urn:schemas-microsoft-com:vml" xmlns:wp14="http://schemas.microsoft.com/office/word/2010/wordprocessingDrawing" xmlns:wp="http://schemas.openxmlformats.org/drawingml/2006/wordprocessingDrawing" xmlns:w10="urn:schemas-microsoft-com:office:word" xmlns:w="http://schemas.openxmlformats.org/wordprocessingml/2006/main" xmlns:w14="http://schemas.microsoft.com/office/word/2010/wordml" xmlns:w15="http://schemas.microsoft.com/office/word/2012/wordml" xmlns:w16cid="http://schemas.microsoft.com/office/word/2016/wordml/cid" xmlns:w16se="http://schemas.microsoft.com/office/word/2015/wordml/symex" xmlns:wpg="http://schemas.microsoft.com/office/word/2010/wordprocessingGroup" xmlns:wpi="http://schemas.microsoft.com/office/word/2010/wordprocessingInk" xmlns:wne="http://schemas.microsoft.com/office/word/2006/wordml" xmlns:wps="http://schemas.microsoft.com/office/word/2010/wordprocessingShape" mc:Ignorable="w14 w15 w16se w16cid wp14">
   <w:abstractNum w:abstractNumId="0" w15:restartNumberingAfterBreak="0">
+    <w:nsid w:val="39831071"/>
+    <w:multiLevelType w:val="hybridMultilevel"/>
+    <w:tmpl w:val="097887B2"/>
+    <w:lvl w:ilvl="0" w:tplc="08090001">
+      <w:start w:val="1"/>
+      <w:numFmt w:val="bullet"/>
+      <w:lvlText w:val=""/>
+      <w:lvlJc w:val="left"/>
+      <w:pPr>
+        <w:ind w:left="720" w:hanging="360"/>
+      </w:pPr>
+      <w:rPr>
+        <w:rFonts w:ascii="Symbol" w:hAnsi="Symbol" w:cs="Symbol" w:hint="default"/>
+      </w:rPr>
+    </w:lvl>
+    <w:lvl w:ilvl="1" w:tplc="08090003" w:tentative="1">
+      <w:start w:val="1"/>
+      <w:numFmt w:val="bullet"/>
+      <w:lvlText w:val="o"/>
+      <w:lvlJc w:val="left"/>
+      <w:pPr>
+        <w:ind w:left="1440" w:hanging="360"/>
+      </w:pPr>
+      <w:rPr>
+        <w:rFonts w:ascii="Courier New" w:hAnsi="Courier New" w:cs="Courier New" w:hint="default"/>
+      </w:rPr>
+    </w:lvl>
+    <w:lvl w:ilvl="2" w:tplc="08090005" w:tentative="1">
+      <w:start w:val="1"/>
+      <w:numFmt w:val="bullet"/>
+      <w:lvlText w:val=""/>
+      <w:lvlJc w:val="left"/>
+      <w:pPr>
+        <w:ind w:left="2160" w:hanging="360"/>
+      </w:pPr>
+      <w:rPr>
+        <w:rFonts w:ascii="Wingdings" w:hAnsi="Wingdings" w:cs="Wingdings" w:hint="default"/>
+      </w:rPr>
+    </w:lvl>
+    <w:lvl w:ilvl="3" w:tplc="08090001" w:tentative="1">
+      <w:start w:val="1"/>
+      <w:numFmt w:val="bullet"/>
+      <w:lvlText w:val=""/>
+      <w:lvlJc w:val="left"/>
+      <w:pPr>
+        <w:ind w:left="2880" w:hanging="360"/>
+      </w:pPr>
+      <w:rPr>
+        <w:rFonts w:ascii="Symbol" w:hAnsi="Symbol" w:cs="Symbol" w:hint="default"/>
+      </w:rPr>
+    </w:lvl>
+    <w:lvl w:ilvl="4" w:tplc="08090003" w:tentative="1">
+      <w:start w:val="1"/>
+      <w:numFmt w:val="bullet"/>
+      <w:lvlText w:val="o"/>
+      <w:lvlJc w:val="left"/>
+      <w:pPr>
+        <w:ind w:left="3600" w:hanging="360"/>
+      </w:pPr>
+      <w:rPr>
+        <w:rFonts w:ascii="Courier New" w:hAnsi="Courier New" w:cs="Courier New" w:hint="default"/>
+      </w:rPr>
+    </w:lvl>
+    <w:lvl w:ilvl="5" w:tplc="08090005" w:tentative="1">
+      <w:start w:val="1"/>
+      <w:numFmt w:val="bullet"/>
+      <w:lvlText w:val=""/>
+      <w:lvlJc w:val="left"/>
+      <w:pPr>
+        <w:ind w:left="4320" w:hanging="360"/>
+      </w:pPr>
+      <w:rPr>
+        <w:rFonts w:ascii="Wingdings" w:hAnsi="Wingdings" w:cs="Wingdings" w:hint="default"/>
+      </w:rPr>
+    </w:lvl>
+    <w:lvl w:ilvl="6" w:tplc="08090001" w:tentative="1">
+      <w:start w:val="1"/>
+      <w:numFmt w:val="bullet"/>
+      <w:lvlText w:val=""/>
+      <w:lvlJc w:val="left"/>
+      <w:pPr>
+        <w:ind w:left="5040" w:hanging="360"/>
+      </w:pPr>
+      <w:rPr>
+        <w:rFonts w:ascii="Symbol" w:hAnsi="Symbol" w:cs="Symbol" w:hint="default"/>
+      </w:rPr>
+    </w:lvl>
+    <w:lvl w:ilvl="7" w:tplc="08090003" w:tentative="1">
+      <w:start w:val="1"/>
+      <w:numFmt w:val="bullet"/>
+      <w:lvlText w:val="o"/>
+      <w:lvlJc w:val="left"/>
+      <w:pPr>
+        <w:ind w:left="5760" w:hanging="360"/>
+      </w:pPr>
+      <w:rPr>
+        <w:rFonts w:ascii="Courier New" w:hAnsi="Courier New" w:cs="Courier New" w:hint="default"/>
+      </w:rPr>
+    </w:lvl>
+    <w:lvl w:ilvl="8" w:tplc="08090005" w:tentative="1">
+      <w:start w:val="1"/>
+      <w:numFmt w:val="bullet"/>
+      <w:lvlText w:val=""/>
+      <w:lvlJc w:val="left"/>
+      <w:pPr>
+        <w:ind w:left="6480" w:hanging="360"/>
+      </w:pPr>
+      <w:rPr>
+        <w:rFonts w:ascii="Wingdings" w:hAnsi="Wingdings" w:cs="Wingdings" w:hint="default"/>
+      </w:rPr>
+    </w:lvl>
+  </w:abstractNum>
+  <w:abstractNum w:abstractNumId="1" w15:restartNumberingAfterBreak="0">
     <w:nsid w:val="69024E80"/>
     <w:multiLevelType w:val="multilevel"/>
     <w:tmpl w:val="72B29FB0"/>
@@ -963,8 +1227,126 @@
       </w:rPr>
     </w:lvl>
   </w:abstractNum>
+  <w:abstractNum w:abstractNumId="2" w15:restartNumberingAfterBreak="0">
+    <w:nsid w:val="71081C7B"/>
+    <w:multiLevelType w:val="hybridMultilevel"/>
+    <w:tmpl w:val="053E69C4"/>
+    <w:lvl w:ilvl="0" w:tplc="2A6027A2">
+      <w:numFmt w:val="bullet"/>
+      <w:lvlText w:val="-"/>
+      <w:lvlJc w:val="left"/>
+      <w:pPr>
+        <w:ind w:left="720" w:hanging="360"/>
+      </w:pPr>
+      <w:rPr>
+        <w:rFonts w:ascii="Calibri" w:eastAsiaTheme="minorHAnsi" w:hAnsi="Calibri" w:cstheme="minorBidi" w:hint="default"/>
+      </w:rPr>
+    </w:lvl>
+    <w:lvl w:ilvl="1" w:tplc="08090003" w:tentative="1">
+      <w:start w:val="1"/>
+      <w:numFmt w:val="bullet"/>
+      <w:lvlText w:val="o"/>
+      <w:lvlJc w:val="left"/>
+      <w:pPr>
+        <w:ind w:left="1440" w:hanging="360"/>
+      </w:pPr>
+      <w:rPr>
+        <w:rFonts w:ascii="Courier New" w:hAnsi="Courier New" w:cs="Courier New" w:hint="default"/>
+      </w:rPr>
+    </w:lvl>
+    <w:lvl w:ilvl="2" w:tplc="08090005" w:tentative="1">
+      <w:start w:val="1"/>
+      <w:numFmt w:val="bullet"/>
+      <w:lvlText w:val=""/>
+      <w:lvlJc w:val="left"/>
+      <w:pPr>
+        <w:ind w:left="2160" w:hanging="360"/>
+      </w:pPr>
+      <w:rPr>
+        <w:rFonts w:ascii="Wingdings" w:hAnsi="Wingdings" w:cs="Wingdings" w:hint="default"/>
+      </w:rPr>
+    </w:lvl>
+    <w:lvl w:ilvl="3" w:tplc="08090001" w:tentative="1">
+      <w:start w:val="1"/>
+      <w:numFmt w:val="bullet"/>
+      <w:lvlText w:val=""/>
+      <w:lvlJc w:val="left"/>
+      <w:pPr>
+        <w:ind w:left="2880" w:hanging="360"/>
+      </w:pPr>
+      <w:rPr>
+        <w:rFonts w:ascii="Symbol" w:hAnsi="Symbol" w:cs="Symbol" w:hint="default"/>
+      </w:rPr>
+    </w:lvl>
+    <w:lvl w:ilvl="4" w:tplc="08090003" w:tentative="1">
+      <w:start w:val="1"/>
+      <w:numFmt w:val="bullet"/>
+      <w:lvlText w:val="o"/>
+      <w:lvlJc w:val="left"/>
+      <w:pPr>
+        <w:ind w:left="3600" w:hanging="360"/>
+      </w:pPr>
+      <w:rPr>
+        <w:rFonts w:ascii="Courier New" w:hAnsi="Courier New" w:cs="Courier New" w:hint="default"/>
+      </w:rPr>
+    </w:lvl>
+    <w:lvl w:ilvl="5" w:tplc="08090005" w:tentative="1">
+      <w:start w:val="1"/>
+      <w:numFmt w:val="bullet"/>
+      <w:lvlText w:val=""/>
+      <w:lvlJc w:val="left"/>
+      <w:pPr>
+        <w:ind w:left="4320" w:hanging="360"/>
+      </w:pPr>
+      <w:rPr>
+        <w:rFonts w:ascii="Wingdings" w:hAnsi="Wingdings" w:cs="Wingdings" w:hint="default"/>
+      </w:rPr>
+    </w:lvl>
+    <w:lvl w:ilvl="6" w:tplc="08090001" w:tentative="1">
+      <w:start w:val="1"/>
+      <w:numFmt w:val="bullet"/>
+      <w:lvlText w:val=""/>
+      <w:lvlJc w:val="left"/>
+      <w:pPr>
+        <w:ind w:left="5040" w:hanging="360"/>
+      </w:pPr>
+      <w:rPr>
+        <w:rFonts w:ascii="Symbol" w:hAnsi="Symbol" w:cs="Symbol" w:hint="default"/>
+      </w:rPr>
+    </w:lvl>
+    <w:lvl w:ilvl="7" w:tplc="08090003" w:tentative="1">
+      <w:start w:val="1"/>
+      <w:numFmt w:val="bullet"/>
+      <w:lvlText w:val="o"/>
+      <w:lvlJc w:val="left"/>
+      <w:pPr>
+        <w:ind w:left="5760" w:hanging="360"/>
+      </w:pPr>
+      <w:rPr>
+        <w:rFonts w:ascii="Courier New" w:hAnsi="Courier New" w:cs="Courier New" w:hint="default"/>
+      </w:rPr>
+    </w:lvl>
+    <w:lvl w:ilvl="8" w:tplc="08090005" w:tentative="1">
+      <w:start w:val="1"/>
+      <w:numFmt w:val="bullet"/>
+      <w:lvlText w:val=""/>
+      <w:lvlJc w:val="left"/>
+      <w:pPr>
+        <w:ind w:left="6480" w:hanging="360"/>
+      </w:pPr>
+      <w:rPr>
+        <w:rFonts w:ascii="Wingdings" w:hAnsi="Wingdings" w:cs="Wingdings" w:hint="default"/>
+      </w:rPr>
+    </w:lvl>
+  </w:abstractNum>
   <w:num w:numId="1">
+    <w:abstractNumId w:val="1"/>
+  </w:num>
+  <w:num w:numId="2">
     <w:abstractNumId w:val="0"/>
+  </w:num>
+  <w:num w:numId="3">
+    <w:abstractNumId w:val="2"/>
   </w:num>
 </w:numbering>
 </file>
@@ -1490,6 +1872,43 @@
       <w:lang w:val="fr-FR"/>
     </w:rPr>
   </w:style>
+  <w:style w:type="paragraph" w:styleId="FootnoteText">
+    <w:name w:val="footnote text"/>
+    <w:basedOn w:val="Normal"/>
+    <w:link w:val="FootnoteTextChar"/>
+    <w:uiPriority w:val="99"/>
+    <w:semiHidden/>
+    <w:unhideWhenUsed/>
+    <w:rsid w:val="00F65EFD"/>
+    <w:rPr>
+      <w:sz w:val="20"/>
+      <w:szCs w:val="20"/>
+    </w:rPr>
+  </w:style>
+  <w:style w:type="character" w:customStyle="1" w:styleId="FootnoteTextChar">
+    <w:name w:val="Footnote Text Char"/>
+    <w:basedOn w:val="DefaultParagraphFont"/>
+    <w:link w:val="FootnoteText"/>
+    <w:uiPriority w:val="99"/>
+    <w:semiHidden/>
+    <w:rsid w:val="00F65EFD"/>
+    <w:rPr>
+      <w:sz w:val="20"/>
+      <w:szCs w:val="20"/>
+      <w:lang w:val="fr-FR"/>
+    </w:rPr>
+  </w:style>
+  <w:style w:type="character" w:styleId="FootnoteReference">
+    <w:name w:val="footnote reference"/>
+    <w:basedOn w:val="DefaultParagraphFont"/>
+    <w:uiPriority w:val="99"/>
+    <w:semiHidden/>
+    <w:unhideWhenUsed/>
+    <w:rsid w:val="00F65EFD"/>
+    <w:rPr>
+      <w:vertAlign w:val="superscript"/>
+    </w:rPr>
+  </w:style>
 </w:styles>
 </file>
 

</xml_diff>